<commit_message>
Update Module 2 Task 2.1 Naida D.V..docx
</commit_message>
<xml_diff>
--- a/Module 2 Task 2.1 Naida D.V..docx
+++ b/Module 2 Task 2.1 Naida D.V..docx
@@ -61,8 +61,6 @@
         </w:rPr>
         <w:t>Module 2 Virtualization and Cloud Basic</w:t>
       </w:r>
-      <w:bookmarkStart w:id="0" w:name="_GoBack"/>
-      <w:bookmarkEnd w:id="0"/>
     </w:p>
     <w:p>
       <w:pPr>
@@ -105,7 +103,115 @@
           <w:sz w:val="24"/>
           <w:szCs w:val="24"/>
         </w:rPr>
-        <w:t>1. Які найпопулярніші гіпервізори використовуються для віртуалізації інфраструктури.</w:t>
+        <w:t xml:space="preserve">1. </w:t>
+      </w:r>
+      <w:proofErr w:type="spellStart"/>
+      <w:r>
+        <w:rPr>
+          <w:rFonts w:ascii="Times New Roman" w:hAnsi="Times New Roman" w:cs="Times New Roman"/>
+          <w:sz w:val="24"/>
+          <w:szCs w:val="24"/>
+        </w:rPr>
+        <w:t>Які</w:t>
+      </w:r>
+      <w:proofErr w:type="spellEnd"/>
+      <w:r>
+        <w:rPr>
+          <w:rFonts w:ascii="Times New Roman" w:hAnsi="Times New Roman" w:cs="Times New Roman"/>
+          <w:sz w:val="24"/>
+          <w:szCs w:val="24"/>
+        </w:rPr>
+        <w:t xml:space="preserve"> </w:t>
+      </w:r>
+      <w:proofErr w:type="spellStart"/>
+      <w:r>
+        <w:rPr>
+          <w:rFonts w:ascii="Times New Roman" w:hAnsi="Times New Roman" w:cs="Times New Roman"/>
+          <w:sz w:val="24"/>
+          <w:szCs w:val="24"/>
+        </w:rPr>
+        <w:t>найпопулярніші</w:t>
+      </w:r>
+      <w:proofErr w:type="spellEnd"/>
+      <w:r>
+        <w:rPr>
+          <w:rFonts w:ascii="Times New Roman" w:hAnsi="Times New Roman" w:cs="Times New Roman"/>
+          <w:sz w:val="24"/>
+          <w:szCs w:val="24"/>
+        </w:rPr>
+        <w:t xml:space="preserve"> </w:t>
+      </w:r>
+      <w:proofErr w:type="spellStart"/>
+      <w:r>
+        <w:rPr>
+          <w:rFonts w:ascii="Times New Roman" w:hAnsi="Times New Roman" w:cs="Times New Roman"/>
+          <w:sz w:val="24"/>
+          <w:szCs w:val="24"/>
+        </w:rPr>
+        <w:t>гіпервізори</w:t>
+      </w:r>
+      <w:proofErr w:type="spellEnd"/>
+      <w:r>
+        <w:rPr>
+          <w:rFonts w:ascii="Times New Roman" w:hAnsi="Times New Roman" w:cs="Times New Roman"/>
+          <w:sz w:val="24"/>
+          <w:szCs w:val="24"/>
+        </w:rPr>
+        <w:t xml:space="preserve"> </w:t>
+      </w:r>
+      <w:proofErr w:type="spellStart"/>
+      <w:r>
+        <w:rPr>
+          <w:rFonts w:ascii="Times New Roman" w:hAnsi="Times New Roman" w:cs="Times New Roman"/>
+          <w:sz w:val="24"/>
+          <w:szCs w:val="24"/>
+        </w:rPr>
+        <w:t>використовуються</w:t>
+      </w:r>
+      <w:proofErr w:type="spellEnd"/>
+      <w:r>
+        <w:rPr>
+          <w:rFonts w:ascii="Times New Roman" w:hAnsi="Times New Roman" w:cs="Times New Roman"/>
+          <w:sz w:val="24"/>
+          <w:szCs w:val="24"/>
+        </w:rPr>
+        <w:t xml:space="preserve"> для </w:t>
+      </w:r>
+      <w:proofErr w:type="spellStart"/>
+      <w:r>
+        <w:rPr>
+          <w:rFonts w:ascii="Times New Roman" w:hAnsi="Times New Roman" w:cs="Times New Roman"/>
+          <w:sz w:val="24"/>
+          <w:szCs w:val="24"/>
+        </w:rPr>
+        <w:t>віртуалізації</w:t>
+      </w:r>
+      <w:proofErr w:type="spellEnd"/>
+      <w:r>
+        <w:rPr>
+          <w:rFonts w:ascii="Times New Roman" w:hAnsi="Times New Roman" w:cs="Times New Roman"/>
+          <w:sz w:val="24"/>
+          <w:szCs w:val="24"/>
+        </w:rPr>
+        <w:t xml:space="preserve"> </w:t>
+      </w:r>
+      <w:proofErr w:type="spellStart"/>
+      <w:r>
+        <w:rPr>
+          <w:rFonts w:ascii="Times New Roman" w:hAnsi="Times New Roman" w:cs="Times New Roman"/>
+          <w:sz w:val="24"/>
+          <w:szCs w:val="24"/>
+        </w:rPr>
+        <w:t>інфраструктури</w:t>
+      </w:r>
+      <w:proofErr w:type="spellEnd"/>
+      <w:r>
+        <w:rPr>
+          <w:rFonts w:ascii="Times New Roman" w:hAnsi="Times New Roman" w:cs="Times New Roman"/>
+          <w:sz w:val="24"/>
+          <w:szCs w:val="24"/>
+        </w:rPr>
+        <w:t>.</w:t>
       </w:r>
     </w:p>
     <w:p>
@@ -124,7 +230,115 @@
           <w:sz w:val="24"/>
           <w:szCs w:val="24"/>
         </w:rPr>
-        <w:t>2. Стисло опишіть основні відмінності найпопулярніших гіпервізорів.</w:t>
+        <w:t xml:space="preserve">2. </w:t>
+      </w:r>
+      <w:proofErr w:type="spellStart"/>
+      <w:r>
+        <w:rPr>
+          <w:rFonts w:ascii="Times New Roman" w:hAnsi="Times New Roman" w:cs="Times New Roman"/>
+          <w:sz w:val="24"/>
+          <w:szCs w:val="24"/>
+        </w:rPr>
+        <w:t>Стисло</w:t>
+      </w:r>
+      <w:proofErr w:type="spellEnd"/>
+      <w:r>
+        <w:rPr>
+          <w:rFonts w:ascii="Times New Roman" w:hAnsi="Times New Roman" w:cs="Times New Roman"/>
+          <w:sz w:val="24"/>
+          <w:szCs w:val="24"/>
+        </w:rPr>
+        <w:t xml:space="preserve"> </w:t>
+      </w:r>
+      <w:proofErr w:type="spellStart"/>
+      <w:r>
+        <w:rPr>
+          <w:rFonts w:ascii="Times New Roman" w:hAnsi="Times New Roman" w:cs="Times New Roman"/>
+          <w:sz w:val="24"/>
+          <w:szCs w:val="24"/>
+        </w:rPr>
+        <w:t>опишіть</w:t>
+      </w:r>
+      <w:proofErr w:type="spellEnd"/>
+      <w:r>
+        <w:rPr>
+          <w:rFonts w:ascii="Times New Roman" w:hAnsi="Times New Roman" w:cs="Times New Roman"/>
+          <w:sz w:val="24"/>
+          <w:szCs w:val="24"/>
+        </w:rPr>
+        <w:t xml:space="preserve"> </w:t>
+      </w:r>
+      <w:proofErr w:type="spellStart"/>
+      <w:r>
+        <w:rPr>
+          <w:rFonts w:ascii="Times New Roman" w:hAnsi="Times New Roman" w:cs="Times New Roman"/>
+          <w:sz w:val="24"/>
+          <w:szCs w:val="24"/>
+        </w:rPr>
+        <w:t>основні</w:t>
+      </w:r>
+      <w:proofErr w:type="spellEnd"/>
+      <w:r>
+        <w:rPr>
+          <w:rFonts w:ascii="Times New Roman" w:hAnsi="Times New Roman" w:cs="Times New Roman"/>
+          <w:sz w:val="24"/>
+          <w:szCs w:val="24"/>
+        </w:rPr>
+        <w:t xml:space="preserve"> </w:t>
+      </w:r>
+      <w:proofErr w:type="spellStart"/>
+      <w:r>
+        <w:rPr>
+          <w:rFonts w:ascii="Times New Roman" w:hAnsi="Times New Roman" w:cs="Times New Roman"/>
+          <w:sz w:val="24"/>
+          <w:szCs w:val="24"/>
+        </w:rPr>
+        <w:t>відмінності</w:t>
+      </w:r>
+      <w:proofErr w:type="spellEnd"/>
+      <w:r>
+        <w:rPr>
+          <w:rFonts w:ascii="Times New Roman" w:hAnsi="Times New Roman" w:cs="Times New Roman"/>
+          <w:sz w:val="24"/>
+          <w:szCs w:val="24"/>
+        </w:rPr>
+        <w:t xml:space="preserve"> </w:t>
+      </w:r>
+      <w:proofErr w:type="spellStart"/>
+      <w:r>
+        <w:rPr>
+          <w:rFonts w:ascii="Times New Roman" w:hAnsi="Times New Roman" w:cs="Times New Roman"/>
+          <w:sz w:val="24"/>
+          <w:szCs w:val="24"/>
+        </w:rPr>
+        <w:t>найпопулярніших</w:t>
+      </w:r>
+      <w:proofErr w:type="spellEnd"/>
+      <w:r>
+        <w:rPr>
+          <w:rFonts w:ascii="Times New Roman" w:hAnsi="Times New Roman" w:cs="Times New Roman"/>
+          <w:sz w:val="24"/>
+          <w:szCs w:val="24"/>
+        </w:rPr>
+        <w:t xml:space="preserve"> </w:t>
+      </w:r>
+      <w:proofErr w:type="spellStart"/>
+      <w:r>
+        <w:rPr>
+          <w:rFonts w:ascii="Times New Roman" w:hAnsi="Times New Roman" w:cs="Times New Roman"/>
+          <w:sz w:val="24"/>
+          <w:szCs w:val="24"/>
+        </w:rPr>
+        <w:t>гіпервізорів</w:t>
+      </w:r>
+      <w:proofErr w:type="spellEnd"/>
+      <w:r>
+        <w:rPr>
+          <w:rFonts w:ascii="Times New Roman" w:hAnsi="Times New Roman" w:cs="Times New Roman"/>
+          <w:sz w:val="24"/>
+          <w:szCs w:val="24"/>
+        </w:rPr>
+        <w:t>.</w:t>
       </w:r>
     </w:p>
     <w:p>
@@ -137,7 +351,6 @@
           <w:sz w:val="24"/>
           <w:szCs w:val="24"/>
           <w:shd w:val="clear" w:color="auto" w:fill="FFFFFF"/>
-          <w:lang w:val="en"/>
         </w:rPr>
       </w:pPr>
     </w:p>
@@ -188,7 +401,31 @@
           <w:shd w:val="clear" w:color="auto" w:fill="FFFFFF"/>
           <w:lang w:val="en"/>
         </w:rPr>
-        <w:t>Type 1 hypervisors work directly on the host's hardware to control it and control guest machines. Examples: Xen, Oracle VM Server for SPARC, Oracle VM Server for x86, Microsoft Hyper-V and VMware's ESX/ESXi.</w:t>
+        <w:t>Type 1 hypervisors work directly on the host's hardware to control it and control guest machines. Examples: Xen, Oracle VM Server for SPARC, Oracle VM Server for x86, Microsoft Hyper-V and VMware's ESX/</w:t>
+      </w:r>
+      <w:proofErr w:type="spellStart"/>
+      <w:r>
+        <w:rPr>
+          <w:rFonts w:ascii="Times New Roman" w:hAnsi="Times New Roman" w:cs="Times New Roman"/>
+          <w:color w:val="000000" w:themeColor="text1"/>
+          <w:sz w:val="24"/>
+          <w:szCs w:val="24"/>
+          <w:shd w:val="clear" w:color="auto" w:fill="FFFFFF"/>
+          <w:lang w:val="en"/>
+        </w:rPr>
+        <w:t>ESXi</w:t>
+      </w:r>
+      <w:proofErr w:type="spellEnd"/>
+      <w:r>
+        <w:rPr>
+          <w:rFonts w:ascii="Times New Roman" w:hAnsi="Times New Roman" w:cs="Times New Roman"/>
+          <w:color w:val="000000" w:themeColor="text1"/>
+          <w:sz w:val="24"/>
+          <w:szCs w:val="24"/>
+          <w:shd w:val="clear" w:color="auto" w:fill="FFFFFF"/>
+          <w:lang w:val="en"/>
+        </w:rPr>
+        <w:t>.</w:t>
       </w:r>
     </w:p>
     <w:p>
@@ -628,7 +865,31 @@
           <w:shd w:val="clear" w:color="auto" w:fill="FFFFFF"/>
           <w:lang w:val="en-US"/>
         </w:rPr>
-        <w:t>virtualized partitions have neither access to the physical processor nor the ability to control its real interrupts. Instead, they have a virtual representation of the processor and a guest virtual address, depending on the configuration of the hypervisor, which does not necessarily take up the entire virtual address space. The hypervisor can define a subset of processors for each partition. The hypervisor manages processor interrupts and redirects them to the appropriate section using the Synthetic Interrupt Controller or SynIC. Hyper-V can hardware accelerate address translation between different guest virtual address spaces using the IOMMU (I/O Memory Management Unit), which works regardless of the hardware memory management used by the processor.</w:t>
+        <w:t xml:space="preserve">virtualized partitions have neither access to the physical processor nor the ability to control its real interrupts. Instead, they have a virtual representation of the processor and a guest virtual address, depending on the configuration of the hypervisor, which does not necessarily take up the entire virtual address space. The hypervisor can define a subset of processors for each partition. The hypervisor manages processor interrupts and redirects them to the appropriate section using the Synthetic Interrupt Controller or </w:t>
+      </w:r>
+      <w:proofErr w:type="spellStart"/>
+      <w:r>
+        <w:rPr>
+          <w:rFonts w:ascii="Times New Roman" w:hAnsi="Times New Roman" w:cs="Times New Roman"/>
+          <w:color w:val="000000" w:themeColor="text1"/>
+          <w:sz w:val="24"/>
+          <w:szCs w:val="24"/>
+          <w:shd w:val="clear" w:color="auto" w:fill="FFFFFF"/>
+          <w:lang w:val="en-US"/>
+        </w:rPr>
+        <w:t>SynIC</w:t>
+      </w:r>
+      <w:proofErr w:type="spellEnd"/>
+      <w:r>
+        <w:rPr>
+          <w:rFonts w:ascii="Times New Roman" w:hAnsi="Times New Roman" w:cs="Times New Roman"/>
+          <w:color w:val="000000" w:themeColor="text1"/>
+          <w:sz w:val="24"/>
+          <w:szCs w:val="24"/>
+          <w:shd w:val="clear" w:color="auto" w:fill="FFFFFF"/>
+          <w:lang w:val="en-US"/>
+        </w:rPr>
+        <w:t>. Hyper-V can hardware accelerate address translation between different guest virtual address spaces using the IOMMU (I/O Memory Management Unit), which works regardless of the hardware memory management used by the processor.</w:t>
       </w:r>
     </w:p>
     <w:p>
@@ -666,8 +927,22 @@
           <w:szCs w:val="24"/>
           <w:lang w:val="en"/>
         </w:rPr>
-        <w:t>/ESXi</w:t>
-      </w:r>
+        <w:t>/</w:t>
+      </w:r>
+      <w:proofErr w:type="spellStart"/>
+      <w:r>
+        <w:rPr>
+          <w:rFonts w:ascii="Times New Roman" w:hAnsi="Times New Roman" w:cs="Times New Roman"/>
+          <w:b/>
+          <w:bCs/>
+          <w:color w:val="000000" w:themeColor="text1"/>
+          <w:sz w:val="24"/>
+          <w:szCs w:val="24"/>
+          <w:lang w:val="en"/>
+        </w:rPr>
+        <w:t>ESXi</w:t>
+      </w:r>
+      <w:proofErr w:type="spellEnd"/>
       <w:r>
         <w:rPr>
           <w:rFonts w:ascii="Times New Roman" w:hAnsi="Times New Roman" w:cs="Times New Roman"/>
@@ -786,7 +1061,31 @@
           <w:shd w:val="clear" w:color="auto" w:fill="FFFFFF"/>
           <w:lang w:val="en"/>
         </w:rPr>
-        <w:t>VMware Workstation supports bridges with a real computer network adapter, as well as creating shared folders with a virtual machine. The program can mount real CDs or DVDs or ISO images into virtual optical drives, with the virtual machine believing that the drives are real. Virtual hard drives are stored in .vmdk files.</w:t>
+        <w:t>VMware Workstation supports bridges with a real computer network adapter, as well as creating shared folders with a virtual machine. The program can mount real CDs or DVDs or ISO images into virtual optical drives, with the virtual machine believing that the drives are real. Virtual hard drives are stored in .</w:t>
+      </w:r>
+      <w:proofErr w:type="spellStart"/>
+      <w:r>
+        <w:rPr>
+          <w:rFonts w:ascii="Times New Roman" w:hAnsi="Times New Roman" w:cs="Times New Roman"/>
+          <w:color w:val="000000" w:themeColor="text1"/>
+          <w:sz w:val="24"/>
+          <w:szCs w:val="24"/>
+          <w:shd w:val="clear" w:color="auto" w:fill="FFFFFF"/>
+          <w:lang w:val="en"/>
+        </w:rPr>
+        <w:t>vmdk</w:t>
+      </w:r>
+      <w:proofErr w:type="spellEnd"/>
+      <w:r>
+        <w:rPr>
+          <w:rFonts w:ascii="Times New Roman" w:hAnsi="Times New Roman" w:cs="Times New Roman"/>
+          <w:color w:val="000000" w:themeColor="text1"/>
+          <w:sz w:val="24"/>
+          <w:szCs w:val="24"/>
+          <w:shd w:val="clear" w:color="auto" w:fill="FFFFFF"/>
+          <w:lang w:val="en"/>
+        </w:rPr>
+        <w:t xml:space="preserve"> files.</w:t>
       </w:r>
     </w:p>
     <w:p>
@@ -893,6 +1192,7 @@
           <w:lang w:val="en-US"/>
         </w:rPr>
       </w:pPr>
+      <w:proofErr w:type="spellStart"/>
       <w:r>
         <w:rPr>
           <w:rFonts w:ascii="Times New Roman" w:hAnsi="Times New Roman" w:cs="Times New Roman"/>
@@ -906,6 +1206,7 @@
         </w:rPr>
         <w:t>Virtualbox</w:t>
       </w:r>
+      <w:proofErr w:type="spellEnd"/>
     </w:p>
     <w:p>
       <w:pPr>
@@ -1297,6 +1598,7 @@
     <w:p>
       <w:pPr>
         <w:ind w:firstLine="708"/>
+        <w:jc w:val="both"/>
         <w:rPr>
           <w:rFonts w:ascii="Times New Roman" w:hAnsi="Times New Roman" w:cs="Times New Roman"/>
           <w:lang w:val="en-US"/>
@@ -1382,7 +1684,20 @@
           <w:shd w:val="clear" w:color="auto" w:fill="FFFFFF"/>
           <w:lang w:val="en"/>
         </w:rPr>
-        <w:t>computer, unlike Apple's proposed technology Boot Camp.</w:t>
+        <w:t>computer, unlike Apple's prop</w:t>
+      </w:r>
+      <w:bookmarkStart w:id="0" w:name="_GoBack"/>
+      <w:bookmarkEnd w:id="0"/>
+      <w:r>
+        <w:rPr>
+          <w:rFonts w:ascii="Times New Roman" w:hAnsi="Times New Roman" w:cs="Times New Roman"/>
+          <w:color w:val="000000" w:themeColor="text1"/>
+          <w:sz w:val="24"/>
+          <w:szCs w:val="24"/>
+          <w:shd w:val="clear" w:color="auto" w:fill="FFFFFF"/>
+          <w:lang w:val="en"/>
+        </w:rPr>
+        <w:t>osed technology Boot Camp.</w:t>
       </w:r>
     </w:p>
     <w:sectPr>

</xml_diff>